<commit_message>
Note : Blender3D export
</commit_message>
<xml_diff>
--- a/Blender Study/Blender Memo.docx
+++ b/Blender Study/Blender Memo.docx
@@ -10672,23 +10672,508 @@
     <w:p>
       <w:pPr>
         <w:rPr>
-          <w:szCs w:val="20"/>
-        </w:rPr>
-      </w:pPr>
-    </w:p>
-    <w:p>
-      <w:pPr>
-        <w:rPr>
-          <w:szCs w:val="20"/>
-        </w:rPr>
-      </w:pPr>
+          <w:rFonts w:hint="eastAsia"/>
+          <w:szCs w:val="20"/>
+        </w:rPr>
+      </w:pPr>
+    </w:p>
+    <w:p>
+      <w:pPr>
+        <w:rPr>
+          <w:szCs w:val="20"/>
+        </w:rPr>
+      </w:pPr>
+      <w:proofErr w:type="gramStart"/>
       <w:r>
         <w:rPr>
           <w:sz w:val="32"/>
           <w:szCs w:val="32"/>
           <w:highlight w:val="yellow"/>
         </w:rPr>
-        <w:t>Export</w:t>
+        <w:t>Imp</w:t>
+      </w:r>
+      <w:r>
+        <w:rPr>
+          <w:sz w:val="32"/>
+          <w:szCs w:val="32"/>
+          <w:highlight w:val="yellow"/>
+        </w:rPr>
+        <w:t>ort(</w:t>
+      </w:r>
+      <w:proofErr w:type="gramEnd"/>
+      <w:r>
+        <w:rPr>
+          <w:sz w:val="32"/>
+          <w:szCs w:val="32"/>
+          <w:highlight w:val="yellow"/>
+        </w:rPr>
+        <w:t>FBX)</w:t>
+      </w:r>
+    </w:p>
+    <w:p>
+      <w:pPr>
+        <w:pStyle w:val="a3"/>
+        <w:numPr>
+          <w:ilvl w:val="0"/>
+          <w:numId w:val="9"/>
+        </w:numPr>
+        <w:ind w:leftChars="0"/>
+        <w:rPr>
+          <w:szCs w:val="20"/>
+        </w:rPr>
+      </w:pPr>
+      <w:proofErr w:type="spellStart"/>
+      <w:r>
+        <w:rPr>
+          <w:rFonts w:hint="eastAsia"/>
+          <w:szCs w:val="20"/>
+        </w:rPr>
+        <w:t>M</w:t>
+      </w:r>
+      <w:r>
+        <w:rPr>
+          <w:szCs w:val="20"/>
+        </w:rPr>
+        <w:t>ixamo</w:t>
+      </w:r>
+      <w:proofErr w:type="spellEnd"/>
+    </w:p>
+    <w:tbl>
+      <w:tblPr>
+        <w:tblStyle w:val="a4"/>
+        <w:tblW w:w="0" w:type="auto"/>
+        <w:jc w:val="center"/>
+        <w:tblLayout w:type="fixed"/>
+        <w:tblLook w:val="04A0" w:firstRow="1" w:lastRow="0" w:firstColumn="1" w:lastColumn="0" w:noHBand="0" w:noVBand="1"/>
+      </w:tblPr>
+      <w:tblGrid>
+        <w:gridCol w:w="4248"/>
+        <w:gridCol w:w="4768"/>
+      </w:tblGrid>
+      <w:tr>
+        <w:trPr>
+          <w:trHeight w:val="3707"/>
+          <w:jc w:val="center"/>
+        </w:trPr>
+        <w:tc>
+          <w:tcPr>
+            <w:tcW w:w="4248" w:type="dxa"/>
+            <w:vAlign w:val="center"/>
+          </w:tcPr>
+          <w:p>
+            <w:pPr>
+              <w:jc w:val="center"/>
+              <w:rPr>
+                <w:rFonts w:hint="eastAsia"/>
+                <w:szCs w:val="20"/>
+              </w:rPr>
+            </w:pPr>
+            <w:r>
+              <w:rPr>
+                <w:rFonts w:hint="eastAsia"/>
+                <w:noProof/>
+                <w:szCs w:val="20"/>
+              </w:rPr>
+              <w:drawing>
+                <wp:inline distT="0" distB="0" distL="0" distR="0" wp14:anchorId="667324DD" wp14:editId="5914B8A1">
+                  <wp:extent cx="2495765" cy="1893570"/>
+                  <wp:effectExtent l="0" t="0" r="0" b="0"/>
+                  <wp:docPr id="2" name="그림 2"/>
+                  <wp:cNvGraphicFramePr>
+                    <a:graphicFrameLocks xmlns:a="http://schemas.openxmlformats.org/drawingml/2006/main" noChangeAspect="1"/>
+                  </wp:cNvGraphicFramePr>
+                  <a:graphic xmlns:a="http://schemas.openxmlformats.org/drawingml/2006/main">
+                    <a:graphicData uri="http://schemas.openxmlformats.org/drawingml/2006/picture">
+                      <pic:pic xmlns:pic="http://schemas.openxmlformats.org/drawingml/2006/picture">
+                        <pic:nvPicPr>
+                          <pic:cNvPr id="0" name="Picture 2"/>
+                          <pic:cNvPicPr>
+                            <a:picLocks noChangeAspect="1" noChangeArrowheads="1"/>
+                          </pic:cNvPicPr>
+                        </pic:nvPicPr>
+                        <pic:blipFill>
+                          <a:blip r:embed="rId5">
+                            <a:extLst>
+                              <a:ext uri="{28A0092B-C50C-407E-A947-70E740481C1C}">
+                                <a14:useLocalDpi xmlns:a14="http://schemas.microsoft.com/office/drawing/2010/main" val="0"/>
+                              </a:ext>
+                            </a:extLst>
+                          </a:blip>
+                          <a:srcRect/>
+                          <a:stretch>
+                            <a:fillRect/>
+                          </a:stretch>
+                        </pic:blipFill>
+                        <pic:spPr bwMode="auto">
+                          <a:xfrm>
+                            <a:off x="0" y="0"/>
+                            <a:ext cx="2495765" cy="1893570"/>
+                          </a:xfrm>
+                          <a:prstGeom prst="rect">
+                            <a:avLst/>
+                          </a:prstGeom>
+                          <a:noFill/>
+                          <a:ln>
+                            <a:noFill/>
+                          </a:ln>
+                        </pic:spPr>
+                      </pic:pic>
+                    </a:graphicData>
+                  </a:graphic>
+                </wp:inline>
+              </w:drawing>
+            </w:r>
+          </w:p>
+        </w:tc>
+        <w:tc>
+          <w:tcPr>
+            <w:tcW w:w="4768" w:type="dxa"/>
+            <w:vAlign w:val="center"/>
+          </w:tcPr>
+          <w:p>
+            <w:pPr>
+              <w:jc w:val="center"/>
+              <w:rPr>
+                <w:rFonts w:hint="eastAsia"/>
+                <w:szCs w:val="20"/>
+              </w:rPr>
+            </w:pPr>
+            <w:r>
+              <w:rPr>
+                <w:rFonts w:hint="eastAsia"/>
+                <w:noProof/>
+                <w:szCs w:val="20"/>
+              </w:rPr>
+              <w:drawing>
+                <wp:inline distT="0" distB="0" distL="0" distR="0" wp14:anchorId="73EBCEC7" wp14:editId="6ECADF16">
+                  <wp:extent cx="2872740" cy="1767840"/>
+                  <wp:effectExtent l="0" t="0" r="3810" b="3810"/>
+                  <wp:docPr id="3" name="그림 3"/>
+                  <wp:cNvGraphicFramePr>
+                    <a:graphicFrameLocks xmlns:a="http://schemas.openxmlformats.org/drawingml/2006/main" noChangeAspect="1"/>
+                  </wp:cNvGraphicFramePr>
+                  <a:graphic xmlns:a="http://schemas.openxmlformats.org/drawingml/2006/main">
+                    <a:graphicData uri="http://schemas.openxmlformats.org/drawingml/2006/picture">
+                      <pic:pic xmlns:pic="http://schemas.openxmlformats.org/drawingml/2006/picture">
+                        <pic:nvPicPr>
+                          <pic:cNvPr id="0" name="Picture 3"/>
+                          <pic:cNvPicPr>
+                            <a:picLocks noChangeAspect="1" noChangeArrowheads="1"/>
+                          </pic:cNvPicPr>
+                        </pic:nvPicPr>
+                        <pic:blipFill>
+                          <a:blip r:embed="rId6">
+                            <a:extLst>
+                              <a:ext uri="{28A0092B-C50C-407E-A947-70E740481C1C}">
+                                <a14:useLocalDpi xmlns:a14="http://schemas.microsoft.com/office/drawing/2010/main" val="0"/>
+                              </a:ext>
+                            </a:extLst>
+                          </a:blip>
+                          <a:srcRect/>
+                          <a:stretch>
+                            <a:fillRect/>
+                          </a:stretch>
+                        </pic:blipFill>
+                        <pic:spPr bwMode="auto">
+                          <a:xfrm>
+                            <a:off x="0" y="0"/>
+                            <a:ext cx="2872740" cy="1767840"/>
+                          </a:xfrm>
+                          <a:prstGeom prst="rect">
+                            <a:avLst/>
+                          </a:prstGeom>
+                          <a:noFill/>
+                          <a:ln>
+                            <a:noFill/>
+                          </a:ln>
+                        </pic:spPr>
+                      </pic:pic>
+                    </a:graphicData>
+                  </a:graphic>
+                </wp:inline>
+              </w:drawing>
+            </w:r>
+          </w:p>
+        </w:tc>
+      </w:tr>
+      <w:tr>
+        <w:trPr>
+          <w:trHeight w:val="2542"/>
+          <w:jc w:val="center"/>
+        </w:trPr>
+        <w:tc>
+          <w:tcPr>
+            <w:tcW w:w="4248" w:type="dxa"/>
+            <w:vAlign w:val="center"/>
+          </w:tcPr>
+          <w:p>
+            <w:pPr>
+              <w:jc w:val="center"/>
+              <w:rPr>
+                <w:rFonts w:hint="eastAsia"/>
+                <w:szCs w:val="20"/>
+              </w:rPr>
+            </w:pPr>
+            <w:r>
+              <w:rPr>
+                <w:rFonts w:hint="eastAsia"/>
+                <w:noProof/>
+                <w:szCs w:val="20"/>
+              </w:rPr>
+              <w:lastRenderedPageBreak/>
+              <w:drawing>
+                <wp:inline distT="0" distB="0" distL="0" distR="0" wp14:anchorId="447ED056" wp14:editId="0F04A4C7">
+                  <wp:extent cx="2459440" cy="1318260"/>
+                  <wp:effectExtent l="0" t="0" r="0" b="0"/>
+                  <wp:docPr id="4" name="그림 4"/>
+                  <wp:cNvGraphicFramePr>
+                    <a:graphicFrameLocks xmlns:a="http://schemas.openxmlformats.org/drawingml/2006/main" noChangeAspect="1"/>
+                  </wp:cNvGraphicFramePr>
+                  <a:graphic xmlns:a="http://schemas.openxmlformats.org/drawingml/2006/main">
+                    <a:graphicData uri="http://schemas.openxmlformats.org/drawingml/2006/picture">
+                      <pic:pic xmlns:pic="http://schemas.openxmlformats.org/drawingml/2006/picture">
+                        <pic:nvPicPr>
+                          <pic:cNvPr id="0" name="Picture 4"/>
+                          <pic:cNvPicPr>
+                            <a:picLocks noChangeAspect="1" noChangeArrowheads="1"/>
+                          </pic:cNvPicPr>
+                        </pic:nvPicPr>
+                        <pic:blipFill>
+                          <a:blip r:embed="rId7">
+                            <a:extLst>
+                              <a:ext uri="{28A0092B-C50C-407E-A947-70E740481C1C}">
+                                <a14:useLocalDpi xmlns:a14="http://schemas.microsoft.com/office/drawing/2010/main" val="0"/>
+                              </a:ext>
+                            </a:extLst>
+                          </a:blip>
+                          <a:srcRect/>
+                          <a:stretch>
+                            <a:fillRect/>
+                          </a:stretch>
+                        </pic:blipFill>
+                        <pic:spPr bwMode="auto">
+                          <a:xfrm>
+                            <a:off x="0" y="0"/>
+                            <a:ext cx="2478776" cy="1328624"/>
+                          </a:xfrm>
+                          <a:prstGeom prst="rect">
+                            <a:avLst/>
+                          </a:prstGeom>
+                          <a:noFill/>
+                          <a:ln>
+                            <a:noFill/>
+                          </a:ln>
+                        </pic:spPr>
+                      </pic:pic>
+                    </a:graphicData>
+                  </a:graphic>
+                </wp:inline>
+              </w:drawing>
+            </w:r>
+          </w:p>
+        </w:tc>
+        <w:tc>
+          <w:tcPr>
+            <w:tcW w:w="4768" w:type="dxa"/>
+            <w:vAlign w:val="center"/>
+          </w:tcPr>
+          <w:p>
+            <w:pPr>
+              <w:jc w:val="center"/>
+              <w:rPr>
+                <w:rFonts w:hint="eastAsia"/>
+                <w:szCs w:val="20"/>
+              </w:rPr>
+            </w:pPr>
+            <w:r>
+              <w:rPr>
+                <w:rFonts w:hint="eastAsia"/>
+                <w:noProof/>
+                <w:szCs w:val="20"/>
+              </w:rPr>
+              <w:drawing>
+                <wp:inline distT="0" distB="0" distL="0" distR="0" wp14:anchorId="697D2FA4" wp14:editId="4B082B85">
+                  <wp:extent cx="2651760" cy="1415225"/>
+                  <wp:effectExtent l="0" t="0" r="0" b="0"/>
+                  <wp:docPr id="6" name="그림 6"/>
+                  <wp:cNvGraphicFramePr>
+                    <a:graphicFrameLocks xmlns:a="http://schemas.openxmlformats.org/drawingml/2006/main" noChangeAspect="1"/>
+                  </wp:cNvGraphicFramePr>
+                  <a:graphic xmlns:a="http://schemas.openxmlformats.org/drawingml/2006/main">
+                    <a:graphicData uri="http://schemas.openxmlformats.org/drawingml/2006/picture">
+                      <pic:pic xmlns:pic="http://schemas.openxmlformats.org/drawingml/2006/picture">
+                        <pic:nvPicPr>
+                          <pic:cNvPr id="0" name="Picture 6"/>
+                          <pic:cNvPicPr>
+                            <a:picLocks noChangeAspect="1" noChangeArrowheads="1"/>
+                          </pic:cNvPicPr>
+                        </pic:nvPicPr>
+                        <pic:blipFill>
+                          <a:blip r:embed="rId8">
+                            <a:extLst>
+                              <a:ext uri="{28A0092B-C50C-407E-A947-70E740481C1C}">
+                                <a14:useLocalDpi xmlns:a14="http://schemas.microsoft.com/office/drawing/2010/main" val="0"/>
+                              </a:ext>
+                            </a:extLst>
+                          </a:blip>
+                          <a:srcRect/>
+                          <a:stretch>
+                            <a:fillRect/>
+                          </a:stretch>
+                        </pic:blipFill>
+                        <pic:spPr bwMode="auto">
+                          <a:xfrm>
+                            <a:off x="0" y="0"/>
+                            <a:ext cx="2665701" cy="1422665"/>
+                          </a:xfrm>
+                          <a:prstGeom prst="rect">
+                            <a:avLst/>
+                          </a:prstGeom>
+                          <a:noFill/>
+                          <a:ln>
+                            <a:noFill/>
+                          </a:ln>
+                        </pic:spPr>
+                      </pic:pic>
+                    </a:graphicData>
+                  </a:graphic>
+                </wp:inline>
+              </w:drawing>
+            </w:r>
+          </w:p>
+        </w:tc>
+      </w:tr>
+      <w:tr>
+        <w:trPr>
+          <w:trHeight w:val="2684"/>
+          <w:jc w:val="center"/>
+        </w:trPr>
+        <w:tc>
+          <w:tcPr>
+            <w:tcW w:w="4248" w:type="dxa"/>
+            <w:vAlign w:val="center"/>
+          </w:tcPr>
+          <w:p>
+            <w:pPr>
+              <w:jc w:val="center"/>
+              <w:rPr>
+                <w:rFonts w:hint="eastAsia"/>
+                <w:szCs w:val="20"/>
+              </w:rPr>
+            </w:pPr>
+            <w:r>
+              <w:rPr>
+                <w:rFonts w:hint="eastAsia"/>
+                <w:noProof/>
+                <w:szCs w:val="20"/>
+              </w:rPr>
+              <w:drawing>
+                <wp:inline distT="0" distB="0" distL="0" distR="0" wp14:anchorId="4B94EFBA" wp14:editId="1851A4A5">
+                  <wp:extent cx="2529840" cy="1564148"/>
+                  <wp:effectExtent l="0" t="0" r="3810" b="0"/>
+                  <wp:docPr id="7" name="그림 7"/>
+                  <wp:cNvGraphicFramePr>
+                    <a:graphicFrameLocks xmlns:a="http://schemas.openxmlformats.org/drawingml/2006/main" noChangeAspect="1"/>
+                  </wp:cNvGraphicFramePr>
+                  <a:graphic xmlns:a="http://schemas.openxmlformats.org/drawingml/2006/main">
+                    <a:graphicData uri="http://schemas.openxmlformats.org/drawingml/2006/picture">
+                      <pic:pic xmlns:pic="http://schemas.openxmlformats.org/drawingml/2006/picture">
+                        <pic:nvPicPr>
+                          <pic:cNvPr id="0" name="Picture 7"/>
+                          <pic:cNvPicPr>
+                            <a:picLocks noChangeAspect="1" noChangeArrowheads="1"/>
+                          </pic:cNvPicPr>
+                        </pic:nvPicPr>
+                        <pic:blipFill>
+                          <a:blip r:embed="rId9">
+                            <a:extLst>
+                              <a:ext uri="{28A0092B-C50C-407E-A947-70E740481C1C}">
+                                <a14:useLocalDpi xmlns:a14="http://schemas.microsoft.com/office/drawing/2010/main" val="0"/>
+                              </a:ext>
+                            </a:extLst>
+                          </a:blip>
+                          <a:srcRect/>
+                          <a:stretch>
+                            <a:fillRect/>
+                          </a:stretch>
+                        </pic:blipFill>
+                        <pic:spPr bwMode="auto">
+                          <a:xfrm>
+                            <a:off x="0" y="0"/>
+                            <a:ext cx="2549228" cy="1576135"/>
+                          </a:xfrm>
+                          <a:prstGeom prst="rect">
+                            <a:avLst/>
+                          </a:prstGeom>
+                          <a:noFill/>
+                          <a:ln>
+                            <a:noFill/>
+                          </a:ln>
+                        </pic:spPr>
+                      </pic:pic>
+                    </a:graphicData>
+                  </a:graphic>
+                </wp:inline>
+              </w:drawing>
+            </w:r>
+          </w:p>
+        </w:tc>
+        <w:tc>
+          <w:tcPr>
+            <w:tcW w:w="4768" w:type="dxa"/>
+            <w:vAlign w:val="center"/>
+          </w:tcPr>
+          <w:p>
+            <w:pPr>
+              <w:jc w:val="center"/>
+              <w:rPr>
+                <w:rFonts w:hint="eastAsia"/>
+                <w:szCs w:val="20"/>
+              </w:rPr>
+            </w:pPr>
+          </w:p>
+        </w:tc>
+      </w:tr>
+    </w:tbl>
+    <w:p>
+      <w:pPr>
+        <w:rPr>
+          <w:rFonts w:hint="eastAsia"/>
+          <w:szCs w:val="20"/>
+        </w:rPr>
+      </w:pPr>
+    </w:p>
+    <w:p>
+      <w:pPr>
+        <w:rPr>
+          <w:szCs w:val="20"/>
+        </w:rPr>
+      </w:pPr>
+      <w:proofErr w:type="gramStart"/>
+      <w:r>
+        <w:rPr>
+          <w:sz w:val="32"/>
+          <w:szCs w:val="32"/>
+          <w:highlight w:val="yellow"/>
+        </w:rPr>
+        <w:t>Expor</w:t>
+      </w:r>
+      <w:r>
+        <w:rPr>
+          <w:sz w:val="32"/>
+          <w:szCs w:val="32"/>
+          <w:highlight w:val="yellow"/>
+        </w:rPr>
+        <w:t>t(</w:t>
+      </w:r>
+      <w:proofErr w:type="gramEnd"/>
+      <w:r>
+        <w:rPr>
+          <w:sz w:val="32"/>
+          <w:szCs w:val="32"/>
+          <w:highlight w:val="yellow"/>
+        </w:rPr>
+        <w:t>FBX)</w:t>
       </w:r>
     </w:p>
     <w:p>
@@ -10700,6 +11185,7 @@
         </w:numPr>
         <w:ind w:leftChars="0"/>
         <w:rPr>
+          <w:rFonts w:hint="eastAsia"/>
           <w:szCs w:val="20"/>
         </w:rPr>
       </w:pPr>
@@ -10709,167 +11195,377 @@
         </w:rPr>
         <w:t>Unity</w:t>
       </w:r>
-    </w:p>
-    <w:p>
-      <w:pPr>
-        <w:pStyle w:val="a3"/>
-        <w:numPr>
-          <w:ilvl w:val="0"/>
-          <w:numId w:val="1"/>
-        </w:numPr>
-        <w:ind w:leftChars="0"/>
-        <w:rPr>
-          <w:szCs w:val="20"/>
-        </w:rPr>
-      </w:pPr>
-      <w:proofErr w:type="gramStart"/>
-      <w:r>
-        <w:rPr>
-          <w:szCs w:val="20"/>
-        </w:rPr>
-        <w:t>Include :</w:t>
-      </w:r>
-      <w:proofErr w:type="gramEnd"/>
-      <w:r>
-        <w:rPr>
-          <w:szCs w:val="20"/>
-        </w:rPr>
-        <w:t xml:space="preserve"> Select Object </w:t>
-      </w:r>
-      <w:r>
-        <w:rPr>
-          <w:szCs w:val="20"/>
-        </w:rPr>
-        <w:t xml:space="preserve">- </w:t>
-      </w:r>
-      <w:r>
-        <w:rPr>
-          <w:rFonts w:hint="eastAsia"/>
-          <w:szCs w:val="20"/>
-        </w:rPr>
-        <w:t>c</w:t>
-      </w:r>
-      <w:r>
-        <w:rPr>
-          <w:szCs w:val="20"/>
-        </w:rPr>
-        <w:t>heck</w:t>
-      </w:r>
-    </w:p>
-    <w:p>
-      <w:pPr>
-        <w:pStyle w:val="a3"/>
-        <w:numPr>
-          <w:ilvl w:val="0"/>
-          <w:numId w:val="1"/>
-        </w:numPr>
-        <w:ind w:leftChars="0"/>
-        <w:rPr>
-          <w:szCs w:val="20"/>
-        </w:rPr>
-      </w:pPr>
-      <w:proofErr w:type="gramStart"/>
-      <w:r>
-        <w:rPr>
-          <w:rFonts w:hint="eastAsia"/>
+      <w:r>
+        <w:rPr>
+          <w:szCs w:val="20"/>
+        </w:rPr>
+        <w:t>(</w:t>
+      </w:r>
+      <w:r>
+        <w:rPr>
+          <w:color w:val="FF0000"/>
+          <w:szCs w:val="20"/>
+        </w:rPr>
+        <w:t>*</w:t>
+      </w:r>
+      <w:r>
+        <w:rPr>
+          <w:rFonts w:hint="eastAsia"/>
+          <w:color w:val="FF0000"/>
+          <w:szCs w:val="20"/>
+        </w:rPr>
+        <w:t>중요</w:t>
+      </w:r>
+      <w:r>
+        <w:rPr>
+          <w:color w:val="FF0000"/>
+          <w:szCs w:val="20"/>
+        </w:rPr>
+        <w:t xml:space="preserve">* </w:t>
+      </w:r>
+      <w:r>
+        <w:rPr>
+          <w:rFonts w:hint="eastAsia"/>
+          <w:color w:val="FF0000"/>
           <w:szCs w:val="20"/>
         </w:rPr>
         <w:t>A</w:t>
       </w:r>
       <w:r>
         <w:rPr>
-          <w:szCs w:val="20"/>
-        </w:rPr>
-        <w:t>r</w:t>
-      </w:r>
-      <w:r>
-        <w:rPr>
-          <w:szCs w:val="20"/>
-        </w:rPr>
-        <w:t>mature :</w:t>
-      </w:r>
-      <w:proofErr w:type="gramEnd"/>
-      <w:r>
-        <w:rPr>
-          <w:szCs w:val="20"/>
-        </w:rPr>
-        <w:t xml:space="preserve"> Add leaf bones</w:t>
-      </w:r>
-      <w:r>
-        <w:rPr>
-          <w:szCs w:val="20"/>
-        </w:rPr>
-        <w:t xml:space="preserve"> -</w:t>
-      </w:r>
-      <w:r>
-        <w:rPr>
-          <w:szCs w:val="20"/>
-        </w:rPr>
-        <w:t xml:space="preserve"> non check</w:t>
-      </w:r>
-    </w:p>
-    <w:p>
-      <w:pPr>
-        <w:pStyle w:val="a3"/>
-        <w:numPr>
-          <w:ilvl w:val="0"/>
-          <w:numId w:val="1"/>
-        </w:numPr>
-        <w:ind w:leftChars="0"/>
-        <w:rPr>
-          <w:szCs w:val="20"/>
-        </w:rPr>
-      </w:pPr>
-      <w:r>
-        <w:rPr>
-          <w:szCs w:val="20"/>
-        </w:rPr>
-        <w:t xml:space="preserve">Bake </w:t>
-      </w:r>
-      <w:proofErr w:type="gramStart"/>
-      <w:r>
-        <w:rPr>
-          <w:szCs w:val="20"/>
-        </w:rPr>
-        <w:t>Animation :</w:t>
-      </w:r>
-      <w:proofErr w:type="gramEnd"/>
-      <w:r>
-        <w:rPr>
-          <w:szCs w:val="20"/>
-        </w:rPr>
-        <w:t xml:space="preserve"> NLA scripts – non check, Force </w:t>
-      </w:r>
-      <w:proofErr w:type="spellStart"/>
-      <w:r>
-        <w:rPr>
-          <w:szCs w:val="20"/>
-        </w:rPr>
-        <w:t>StartEnd</w:t>
-      </w:r>
-      <w:proofErr w:type="spellEnd"/>
-      <w:r>
-        <w:rPr>
-          <w:szCs w:val="20"/>
-        </w:rPr>
-        <w:t xml:space="preserve"> Keying</w:t>
-      </w:r>
-      <w:r>
-        <w:rPr>
-          <w:szCs w:val="20"/>
-        </w:rPr>
-        <w:t xml:space="preserve"> – non check</w:t>
-      </w:r>
-    </w:p>
-    <w:p>
-      <w:pPr>
-        <w:pStyle w:val="a3"/>
-        <w:numPr>
-          <w:ilvl w:val="0"/>
-          <w:numId w:val="1"/>
-        </w:numPr>
-        <w:ind w:leftChars="0"/>
-        <w:rPr>
+          <w:color w:val="FF0000"/>
+          <w:szCs w:val="20"/>
+        </w:rPr>
+        <w:t>nimation name a-b-c</w:t>
+      </w:r>
+      <w:r>
+        <w:rPr>
+          <w:rFonts w:hint="eastAsia"/>
+          <w:color w:val="FF0000"/>
+          <w:szCs w:val="20"/>
+        </w:rPr>
+        <w:t xml:space="preserve"> 순으로 D</w:t>
+      </w:r>
+      <w:r>
+        <w:rPr>
+          <w:color w:val="FF0000"/>
+          <w:szCs w:val="20"/>
+        </w:rPr>
+        <w:t xml:space="preserve">efault Pose </w:t>
+      </w:r>
+      <w:r>
+        <w:rPr>
+          <w:rFonts w:hint="eastAsia"/>
+          <w:color w:val="FF0000"/>
+          <w:szCs w:val="20"/>
+        </w:rPr>
+        <w:t>설정</w:t>
+      </w:r>
+      <w:r>
+        <w:rPr>
+          <w:rFonts w:hint="eastAsia"/>
+          <w:color w:val="FF0000"/>
+          <w:szCs w:val="20"/>
+        </w:rPr>
+        <w:t>!</w:t>
+      </w:r>
+      <w:r>
+        <w:rPr>
+          <w:color w:val="FF0000"/>
+          <w:szCs w:val="20"/>
+        </w:rPr>
+        <w:t xml:space="preserve"> </w:t>
+      </w:r>
+      <w:r>
+        <w:rPr>
+          <w:color w:val="FF0000"/>
+          <w:szCs w:val="20"/>
+        </w:rPr>
+        <w:t xml:space="preserve">”_” </w:t>
+      </w:r>
+      <w:r>
+        <w:rPr>
+          <w:rFonts w:hint="eastAsia"/>
+          <w:color w:val="FF0000"/>
+          <w:szCs w:val="20"/>
+        </w:rPr>
+        <w:t>앞에다 붙이기</w:t>
+      </w:r>
+      <w:r>
+        <w:rPr>
+          <w:rFonts w:hint="eastAsia"/>
+          <w:color w:val="FF0000"/>
+          <w:szCs w:val="20"/>
+        </w:rPr>
+        <w:t>!</w:t>
+      </w:r>
+      <w:r>
+        <w:rPr>
+          <w:color w:val="FF0000"/>
+          <w:szCs w:val="20"/>
+        </w:rPr>
+        <w:t>!!</w:t>
+      </w:r>
+      <w:r>
+        <w:rPr>
+          <w:szCs w:val="20"/>
+        </w:rPr>
+        <w:t>)</w:t>
+      </w:r>
+    </w:p>
+    <w:tbl>
+      <w:tblPr>
+        <w:tblStyle w:val="a4"/>
+        <w:tblW w:w="0" w:type="auto"/>
+        <w:jc w:val="center"/>
+        <w:tblLook w:val="04A0" w:firstRow="1" w:lastRow="0" w:firstColumn="1" w:lastColumn="0" w:noHBand="0" w:noVBand="1"/>
+      </w:tblPr>
+      <w:tblGrid>
+        <w:gridCol w:w="4596"/>
+        <w:gridCol w:w="4420"/>
+      </w:tblGrid>
+      <w:tr>
+        <w:trPr>
+          <w:trHeight w:val="2973"/>
+          <w:jc w:val="center"/>
+        </w:trPr>
+        <w:tc>
+          <w:tcPr>
+            <w:tcW w:w="4508" w:type="dxa"/>
+            <w:vAlign w:val="center"/>
+          </w:tcPr>
+          <w:p>
+            <w:pPr>
+              <w:jc w:val="center"/>
+              <w:rPr>
+                <w:rFonts w:hint="eastAsia"/>
+                <w:szCs w:val="20"/>
+              </w:rPr>
+            </w:pPr>
+            <w:r>
+              <w:rPr>
+                <w:rFonts w:hint="eastAsia"/>
+                <w:noProof/>
+                <w:szCs w:val="20"/>
+              </w:rPr>
+              <w:drawing>
+                <wp:inline distT="0" distB="0" distL="0" distR="0" wp14:anchorId="081A31C6" wp14:editId="6FF435D8">
+                  <wp:extent cx="2758440" cy="1508760"/>
+                  <wp:effectExtent l="0" t="0" r="3810" b="0"/>
+                  <wp:docPr id="8" name="그림 8"/>
+                  <wp:cNvGraphicFramePr>
+                    <a:graphicFrameLocks xmlns:a="http://schemas.openxmlformats.org/drawingml/2006/main" noChangeAspect="1"/>
+                  </wp:cNvGraphicFramePr>
+                  <a:graphic xmlns:a="http://schemas.openxmlformats.org/drawingml/2006/main">
+                    <a:graphicData uri="http://schemas.openxmlformats.org/drawingml/2006/picture">
+                      <pic:pic xmlns:pic="http://schemas.openxmlformats.org/drawingml/2006/picture">
+                        <pic:nvPicPr>
+                          <pic:cNvPr id="0" name="Picture 8"/>
+                          <pic:cNvPicPr>
+                            <a:picLocks noChangeAspect="1" noChangeArrowheads="1"/>
+                          </pic:cNvPicPr>
+                        </pic:nvPicPr>
+                        <pic:blipFill>
+                          <a:blip r:embed="rId10">
+                            <a:extLst>
+                              <a:ext uri="{28A0092B-C50C-407E-A947-70E740481C1C}">
+                                <a14:useLocalDpi xmlns:a14="http://schemas.microsoft.com/office/drawing/2010/main" val="0"/>
+                              </a:ext>
+                            </a:extLst>
+                          </a:blip>
+                          <a:srcRect/>
+                          <a:stretch>
+                            <a:fillRect/>
+                          </a:stretch>
+                        </pic:blipFill>
+                        <pic:spPr bwMode="auto">
+                          <a:xfrm>
+                            <a:off x="0" y="0"/>
+                            <a:ext cx="2758440" cy="1508760"/>
+                          </a:xfrm>
+                          <a:prstGeom prst="rect">
+                            <a:avLst/>
+                          </a:prstGeom>
+                          <a:noFill/>
+                          <a:ln>
+                            <a:noFill/>
+                          </a:ln>
+                        </pic:spPr>
+                      </pic:pic>
+                    </a:graphicData>
+                  </a:graphic>
+                </wp:inline>
+              </w:drawing>
+            </w:r>
+          </w:p>
+        </w:tc>
+        <w:tc>
+          <w:tcPr>
+            <w:tcW w:w="4508" w:type="dxa"/>
+            <w:vAlign w:val="center"/>
+          </w:tcPr>
+          <w:p>
+            <w:pPr>
+              <w:jc w:val="center"/>
+              <w:rPr>
+                <w:rFonts w:hint="eastAsia"/>
+                <w:szCs w:val="20"/>
+              </w:rPr>
+            </w:pPr>
+            <w:r>
+              <w:rPr>
+                <w:rFonts w:hint="eastAsia"/>
+                <w:noProof/>
+                <w:szCs w:val="20"/>
+              </w:rPr>
+              <w:drawing>
+                <wp:inline distT="0" distB="0" distL="0" distR="0" wp14:anchorId="51DB1ABB" wp14:editId="534BB693">
+                  <wp:extent cx="2352787" cy="1767840"/>
+                  <wp:effectExtent l="0" t="0" r="9525" b="3810"/>
+                  <wp:docPr id="9" name="그림 9"/>
+                  <wp:cNvGraphicFramePr>
+                    <a:graphicFrameLocks xmlns:a="http://schemas.openxmlformats.org/drawingml/2006/main" noChangeAspect="1"/>
+                  </wp:cNvGraphicFramePr>
+                  <a:graphic xmlns:a="http://schemas.openxmlformats.org/drawingml/2006/main">
+                    <a:graphicData uri="http://schemas.openxmlformats.org/drawingml/2006/picture">
+                      <pic:pic xmlns:pic="http://schemas.openxmlformats.org/drawingml/2006/picture">
+                        <pic:nvPicPr>
+                          <pic:cNvPr id="0" name="Picture 9"/>
+                          <pic:cNvPicPr>
+                            <a:picLocks noChangeAspect="1" noChangeArrowheads="1"/>
+                          </pic:cNvPicPr>
+                        </pic:nvPicPr>
+                        <pic:blipFill>
+                          <a:blip r:embed="rId11">
+                            <a:extLst>
+                              <a:ext uri="{28A0092B-C50C-407E-A947-70E740481C1C}">
+                                <a14:useLocalDpi xmlns:a14="http://schemas.microsoft.com/office/drawing/2010/main" val="0"/>
+                              </a:ext>
+                            </a:extLst>
+                          </a:blip>
+                          <a:srcRect/>
+                          <a:stretch>
+                            <a:fillRect/>
+                          </a:stretch>
+                        </pic:blipFill>
+                        <pic:spPr bwMode="auto">
+                          <a:xfrm>
+                            <a:off x="0" y="0"/>
+                            <a:ext cx="2387190" cy="1793689"/>
+                          </a:xfrm>
+                          <a:prstGeom prst="rect">
+                            <a:avLst/>
+                          </a:prstGeom>
+                          <a:noFill/>
+                          <a:ln>
+                            <a:noFill/>
+                          </a:ln>
+                        </pic:spPr>
+                      </pic:pic>
+                    </a:graphicData>
+                  </a:graphic>
+                </wp:inline>
+              </w:drawing>
+            </w:r>
+          </w:p>
+        </w:tc>
+      </w:tr>
+      <w:tr>
+        <w:trPr>
+          <w:trHeight w:val="3399"/>
+          <w:jc w:val="center"/>
+        </w:trPr>
+        <w:tc>
+          <w:tcPr>
+            <w:tcW w:w="4508" w:type="dxa"/>
+            <w:vAlign w:val="center"/>
+          </w:tcPr>
+          <w:p>
+            <w:pPr>
+              <w:jc w:val="center"/>
+              <w:rPr>
+                <w:rFonts w:hint="eastAsia"/>
+                <w:szCs w:val="20"/>
+              </w:rPr>
+            </w:pPr>
+            <w:r>
+              <w:rPr>
+                <w:rFonts w:hint="eastAsia"/>
+                <w:noProof/>
+                <w:szCs w:val="20"/>
+              </w:rPr>
+              <w:drawing>
+                <wp:inline distT="0" distB="0" distL="0" distR="0" wp14:anchorId="629EDAC5" wp14:editId="6DBFC53A">
+                  <wp:extent cx="2781300" cy="2065020"/>
+                  <wp:effectExtent l="0" t="0" r="0" b="0"/>
+                  <wp:docPr id="10" name="그림 10"/>
+                  <wp:cNvGraphicFramePr>
+                    <a:graphicFrameLocks xmlns:a="http://schemas.openxmlformats.org/drawingml/2006/main" noChangeAspect="1"/>
+                  </wp:cNvGraphicFramePr>
+                  <a:graphic xmlns:a="http://schemas.openxmlformats.org/drawingml/2006/main">
+                    <a:graphicData uri="http://schemas.openxmlformats.org/drawingml/2006/picture">
+                      <pic:pic xmlns:pic="http://schemas.openxmlformats.org/drawingml/2006/picture">
+                        <pic:nvPicPr>
+                          <pic:cNvPr id="0" name="Picture 10"/>
+                          <pic:cNvPicPr>
+                            <a:picLocks noChangeAspect="1" noChangeArrowheads="1"/>
+                          </pic:cNvPicPr>
+                        </pic:nvPicPr>
+                        <pic:blipFill>
+                          <a:blip r:embed="rId12">
+                            <a:extLst>
+                              <a:ext uri="{28A0092B-C50C-407E-A947-70E740481C1C}">
+                                <a14:useLocalDpi xmlns:a14="http://schemas.microsoft.com/office/drawing/2010/main" val="0"/>
+                              </a:ext>
+                            </a:extLst>
+                          </a:blip>
+                          <a:srcRect/>
+                          <a:stretch>
+                            <a:fillRect/>
+                          </a:stretch>
+                        </pic:blipFill>
+                        <pic:spPr bwMode="auto">
+                          <a:xfrm>
+                            <a:off x="0" y="0"/>
+                            <a:ext cx="2781300" cy="2065020"/>
+                          </a:xfrm>
+                          <a:prstGeom prst="rect">
+                            <a:avLst/>
+                          </a:prstGeom>
+                          <a:noFill/>
+                          <a:ln>
+                            <a:noFill/>
+                          </a:ln>
+                        </pic:spPr>
+                      </pic:pic>
+                    </a:graphicData>
+                  </a:graphic>
+                </wp:inline>
+              </w:drawing>
+            </w:r>
+          </w:p>
+        </w:tc>
+        <w:tc>
+          <w:tcPr>
+            <w:tcW w:w="4508" w:type="dxa"/>
+            <w:vAlign w:val="center"/>
+          </w:tcPr>
+          <w:p>
+            <w:pPr>
+              <w:jc w:val="center"/>
+              <w:rPr>
+                <w:rFonts w:hint="eastAsia"/>
+                <w:szCs w:val="20"/>
+              </w:rPr>
+            </w:pPr>
+          </w:p>
+        </w:tc>
+      </w:tr>
+    </w:tbl>
+    <w:p>
+      <w:pPr>
+        <w:rPr>
+          <w:rFonts w:hint="eastAsia"/>
           <w:szCs w:val="20"/>
         </w:rPr>
       </w:pPr>
@@ -10887,9 +11583,9 @@
 <file path=word/numbering.xml><?xml version="1.0" encoding="utf-8"?>
 <w:numbering xmlns:wpc="http://schemas.microsoft.com/office/word/2010/wordprocessingCanvas" xmlns:cx="http://schemas.microsoft.com/office/drawing/2014/chartex" xmlns:cx1="http://schemas.microsoft.com/office/drawing/2015/9/8/chartex" xmlns:cx2="http://schemas.microsoft.com/office/drawing/2015/10/21/chartex" xmlns:cx3="http://schemas.microsoft.com/office/drawing/2016/5/9/chartex" xmlns:cx4="http://schemas.microsoft.com/office/drawing/2016/5/10/chartex" xmlns:cx5="http://schemas.microsoft.com/office/drawing/2016/5/11/chartex" xmlns:cx6="http://schemas.microsoft.com/office/drawing/2016/5/12/chartex" xmlns:cx7="http://schemas.microsoft.com/office/drawing/2016/5/13/chartex" xmlns:cx8="http://schemas.microsoft.com/office/drawing/2016/5/14/chartex" xmlns:mc="http://schemas.openxmlformats.org/markup-compatibility/2006" xmlns:aink="http://schemas.microsoft.com/office/drawing/2016/ink" xmlns:am3d="http://schemas.microsoft.com/office/drawing/2017/model3d" xmlns:o="urn:schemas-microsoft-com:office:office" xmlns:r="http://schemas.openxmlformats.org/officeDocument/2006/relationships" xmlns:m="http://schemas.openxmlformats.org/officeDocument/2006/math" xmlns:v="urn:schemas-microsoft-com:vml" xmlns:wp14="http://schemas.microsoft.com/office/word/2010/wordprocessingDrawing" xmlns:wp="http://schemas.openxmlformats.org/drawingml/2006/wordprocessingDrawing" xmlns:w10="urn:schemas-microsoft-com:office:word" xmlns:w="http://schemas.openxmlformats.org/wordprocessingml/2006/main" xmlns:w14="http://schemas.microsoft.com/office/word/2010/wordml" xmlns:w15="http://schemas.microsoft.com/office/word/2012/wordml" xmlns:w16cid="http://schemas.microsoft.com/office/word/2016/wordml/cid" xmlns:w16se="http://schemas.microsoft.com/office/word/2015/wordml/symex" xmlns:wpg="http://schemas.microsoft.com/office/word/2010/wordprocessingGroup" xmlns:wpi="http://schemas.microsoft.com/office/word/2010/wordprocessingInk" xmlns:wne="http://schemas.microsoft.com/office/word/2006/wordml" xmlns:wps="http://schemas.microsoft.com/office/word/2010/wordprocessingShape" mc:Ignorable="w14 w15 w16se w16cid wp14">
   <w:abstractNum w:abstractNumId="0" w15:restartNumberingAfterBreak="0">
-    <w:nsid w:val="2D930CE4"/>
+    <w:nsid w:val="118E193B"/>
     <w:multiLevelType w:val="hybridMultilevel"/>
-    <w:tmpl w:val="6450DAB6"/>
+    <w:tmpl w:val="4F4EE5D8"/>
     <w:lvl w:ilvl="0" w:tplc="04090001">
       <w:start w:val="1"/>
       <w:numFmt w:val="bullet"/>
@@ -11000,9 +11696,9 @@
     </w:lvl>
   </w:abstractNum>
   <w:abstractNum w:abstractNumId="1" w15:restartNumberingAfterBreak="0">
-    <w:nsid w:val="2EF7748E"/>
+    <w:nsid w:val="2D930CE4"/>
     <w:multiLevelType w:val="hybridMultilevel"/>
-    <w:tmpl w:val="6C6E129A"/>
+    <w:tmpl w:val="6450DAB6"/>
     <w:lvl w:ilvl="0" w:tplc="04090001">
       <w:start w:val="1"/>
       <w:numFmt w:val="bullet"/>
@@ -11113,9 +11809,9 @@
     </w:lvl>
   </w:abstractNum>
   <w:abstractNum w:abstractNumId="2" w15:restartNumberingAfterBreak="0">
-    <w:nsid w:val="3CA6615A"/>
+    <w:nsid w:val="2EF7748E"/>
     <w:multiLevelType w:val="hybridMultilevel"/>
-    <w:tmpl w:val="2236F6FC"/>
+    <w:tmpl w:val="6C6E129A"/>
     <w:lvl w:ilvl="0" w:tplc="04090001">
       <w:start w:val="1"/>
       <w:numFmt w:val="bullet"/>
@@ -11226,16 +11922,16 @@
     </w:lvl>
   </w:abstractNum>
   <w:abstractNum w:abstractNumId="3" w15:restartNumberingAfterBreak="0">
-    <w:nsid w:val="45C97980"/>
+    <w:nsid w:val="3CA6615A"/>
     <w:multiLevelType w:val="hybridMultilevel"/>
-    <w:tmpl w:val="3E745224"/>
+    <w:tmpl w:val="2236F6FC"/>
     <w:lvl w:ilvl="0" w:tplc="04090001">
       <w:start w:val="1"/>
       <w:numFmt w:val="bullet"/>
       <w:lvlText w:val=""/>
       <w:lvlJc w:val="left"/>
       <w:pPr>
-        <w:ind w:left="760" w:hanging="360"/>
+        <w:ind w:left="800" w:hanging="400"/>
       </w:pPr>
       <w:rPr>
         <w:rFonts w:ascii="Wingdings" w:hAnsi="Wingdings" w:hint="default"/>
@@ -11339,16 +12035,16 @@
     </w:lvl>
   </w:abstractNum>
   <w:abstractNum w:abstractNumId="4" w15:restartNumberingAfterBreak="0">
-    <w:nsid w:val="49D701C5"/>
+    <w:nsid w:val="45C97980"/>
     <w:multiLevelType w:val="hybridMultilevel"/>
-    <w:tmpl w:val="FE303EC8"/>
+    <w:tmpl w:val="3E745224"/>
     <w:lvl w:ilvl="0" w:tplc="04090001">
       <w:start w:val="1"/>
       <w:numFmt w:val="bullet"/>
       <w:lvlText w:val=""/>
       <w:lvlJc w:val="left"/>
       <w:pPr>
-        <w:ind w:left="800" w:hanging="400"/>
+        <w:ind w:left="760" w:hanging="360"/>
       </w:pPr>
       <w:rPr>
         <w:rFonts w:ascii="Wingdings" w:hAnsi="Wingdings" w:hint="default"/>
@@ -11452,9 +12148,9 @@
     </w:lvl>
   </w:abstractNum>
   <w:abstractNum w:abstractNumId="5" w15:restartNumberingAfterBreak="0">
-    <w:nsid w:val="63643E08"/>
+    <w:nsid w:val="49D701C5"/>
     <w:multiLevelType w:val="hybridMultilevel"/>
-    <w:tmpl w:val="7AE4FF0E"/>
+    <w:tmpl w:val="FE303EC8"/>
     <w:lvl w:ilvl="0" w:tplc="04090001">
       <w:start w:val="1"/>
       <w:numFmt w:val="bullet"/>
@@ -11565,6 +12261,119 @@
     </w:lvl>
   </w:abstractNum>
   <w:abstractNum w:abstractNumId="6" w15:restartNumberingAfterBreak="0">
+    <w:nsid w:val="63643E08"/>
+    <w:multiLevelType w:val="hybridMultilevel"/>
+    <w:tmpl w:val="7AE4FF0E"/>
+    <w:lvl w:ilvl="0" w:tplc="04090001">
+      <w:start w:val="1"/>
+      <w:numFmt w:val="bullet"/>
+      <w:lvlText w:val=""/>
+      <w:lvlJc w:val="left"/>
+      <w:pPr>
+        <w:ind w:left="800" w:hanging="400"/>
+      </w:pPr>
+      <w:rPr>
+        <w:rFonts w:ascii="Wingdings" w:hAnsi="Wingdings" w:hint="default"/>
+      </w:rPr>
+    </w:lvl>
+    <w:lvl w:ilvl="1" w:tplc="04090003" w:tentative="1">
+      <w:start w:val="1"/>
+      <w:numFmt w:val="bullet"/>
+      <w:lvlText w:val=""/>
+      <w:lvlJc w:val="left"/>
+      <w:pPr>
+        <w:ind w:left="1200" w:hanging="400"/>
+      </w:pPr>
+      <w:rPr>
+        <w:rFonts w:ascii="Wingdings" w:hAnsi="Wingdings" w:hint="default"/>
+      </w:rPr>
+    </w:lvl>
+    <w:lvl w:ilvl="2" w:tplc="04090005" w:tentative="1">
+      <w:start w:val="1"/>
+      <w:numFmt w:val="bullet"/>
+      <w:lvlText w:val=""/>
+      <w:lvlJc w:val="left"/>
+      <w:pPr>
+        <w:ind w:left="1600" w:hanging="400"/>
+      </w:pPr>
+      <w:rPr>
+        <w:rFonts w:ascii="Wingdings" w:hAnsi="Wingdings" w:hint="default"/>
+      </w:rPr>
+    </w:lvl>
+    <w:lvl w:ilvl="3" w:tplc="04090001" w:tentative="1">
+      <w:start w:val="1"/>
+      <w:numFmt w:val="bullet"/>
+      <w:lvlText w:val=""/>
+      <w:lvlJc w:val="left"/>
+      <w:pPr>
+        <w:ind w:left="2000" w:hanging="400"/>
+      </w:pPr>
+      <w:rPr>
+        <w:rFonts w:ascii="Wingdings" w:hAnsi="Wingdings" w:hint="default"/>
+      </w:rPr>
+    </w:lvl>
+    <w:lvl w:ilvl="4" w:tplc="04090003" w:tentative="1">
+      <w:start w:val="1"/>
+      <w:numFmt w:val="bullet"/>
+      <w:lvlText w:val=""/>
+      <w:lvlJc w:val="left"/>
+      <w:pPr>
+        <w:ind w:left="2400" w:hanging="400"/>
+      </w:pPr>
+      <w:rPr>
+        <w:rFonts w:ascii="Wingdings" w:hAnsi="Wingdings" w:hint="default"/>
+      </w:rPr>
+    </w:lvl>
+    <w:lvl w:ilvl="5" w:tplc="04090005" w:tentative="1">
+      <w:start w:val="1"/>
+      <w:numFmt w:val="bullet"/>
+      <w:lvlText w:val=""/>
+      <w:lvlJc w:val="left"/>
+      <w:pPr>
+        <w:ind w:left="2800" w:hanging="400"/>
+      </w:pPr>
+      <w:rPr>
+        <w:rFonts w:ascii="Wingdings" w:hAnsi="Wingdings" w:hint="default"/>
+      </w:rPr>
+    </w:lvl>
+    <w:lvl w:ilvl="6" w:tplc="04090001" w:tentative="1">
+      <w:start w:val="1"/>
+      <w:numFmt w:val="bullet"/>
+      <w:lvlText w:val=""/>
+      <w:lvlJc w:val="left"/>
+      <w:pPr>
+        <w:ind w:left="3200" w:hanging="400"/>
+      </w:pPr>
+      <w:rPr>
+        <w:rFonts w:ascii="Wingdings" w:hAnsi="Wingdings" w:hint="default"/>
+      </w:rPr>
+    </w:lvl>
+    <w:lvl w:ilvl="7" w:tplc="04090003" w:tentative="1">
+      <w:start w:val="1"/>
+      <w:numFmt w:val="bullet"/>
+      <w:lvlText w:val=""/>
+      <w:lvlJc w:val="left"/>
+      <w:pPr>
+        <w:ind w:left="3600" w:hanging="400"/>
+      </w:pPr>
+      <w:rPr>
+        <w:rFonts w:ascii="Wingdings" w:hAnsi="Wingdings" w:hint="default"/>
+      </w:rPr>
+    </w:lvl>
+    <w:lvl w:ilvl="8" w:tplc="04090005" w:tentative="1">
+      <w:start w:val="1"/>
+      <w:numFmt w:val="bullet"/>
+      <w:lvlText w:val=""/>
+      <w:lvlJc w:val="left"/>
+      <w:pPr>
+        <w:ind w:left="4000" w:hanging="400"/>
+      </w:pPr>
+      <w:rPr>
+        <w:rFonts w:ascii="Wingdings" w:hAnsi="Wingdings" w:hint="default"/>
+      </w:rPr>
+    </w:lvl>
+  </w:abstractNum>
+  <w:abstractNum w:abstractNumId="7" w15:restartNumberingAfterBreak="0">
     <w:nsid w:val="67295738"/>
     <w:multiLevelType w:val="hybridMultilevel"/>
     <w:tmpl w:val="E6D29F32"/>
@@ -11676,7 +12485,7 @@
       </w:rPr>
     </w:lvl>
   </w:abstractNum>
-  <w:abstractNum w:abstractNumId="7" w15:restartNumberingAfterBreak="0">
+  <w:abstractNum w:abstractNumId="8" w15:restartNumberingAfterBreak="0">
     <w:nsid w:val="71923888"/>
     <w:multiLevelType w:val="hybridMultilevel"/>
     <w:tmpl w:val="06961B6A"/>
@@ -11790,28 +12599,31 @@
     </w:lvl>
   </w:abstractNum>
   <w:num w:numId="1">
+    <w:abstractNumId w:val="7"/>
+  </w:num>
+  <w:num w:numId="2">
+    <w:abstractNumId w:val="3"/>
+  </w:num>
+  <w:num w:numId="3">
+    <w:abstractNumId w:val="1"/>
+  </w:num>
+  <w:num w:numId="4">
+    <w:abstractNumId w:val="8"/>
+  </w:num>
+  <w:num w:numId="5">
     <w:abstractNumId w:val="6"/>
   </w:num>
-  <w:num w:numId="2">
+  <w:num w:numId="6">
+    <w:abstractNumId w:val="4"/>
+  </w:num>
+  <w:num w:numId="7">
     <w:abstractNumId w:val="2"/>
   </w:num>
-  <w:num w:numId="3">
-    <w:abstractNumId w:val="0"/>
-  </w:num>
-  <w:num w:numId="4">
-    <w:abstractNumId w:val="7"/>
-  </w:num>
-  <w:num w:numId="5">
+  <w:num w:numId="8">
     <w:abstractNumId w:val="5"/>
   </w:num>
-  <w:num w:numId="6">
-    <w:abstractNumId w:val="3"/>
-  </w:num>
-  <w:num w:numId="7">
-    <w:abstractNumId w:val="1"/>
-  </w:num>
-  <w:num w:numId="8">
-    <w:abstractNumId w:val="4"/>
+  <w:num w:numId="9">
+    <w:abstractNumId w:val="0"/>
   </w:num>
 </w:numbering>
 </file>
@@ -12259,6 +13071,25 @@
       <w:ind w:leftChars="400" w:left="800"/>
     </w:pPr>
   </w:style>
+  <w:style w:type="table" w:styleId="a4">
+    <w:name w:val="Table Grid"/>
+    <w:basedOn w:val="a1"/>
+    <w:uiPriority w:val="39"/>
+    <w:rsid w:val="00726A26"/>
+    <w:pPr>
+      <w:spacing w:after="0" w:line="240" w:lineRule="auto"/>
+    </w:pPr>
+    <w:tblPr>
+      <w:tblBorders>
+        <w:top w:val="single" w:sz="4" w:space="0" w:color="auto"/>
+        <w:left w:val="single" w:sz="4" w:space="0" w:color="auto"/>
+        <w:bottom w:val="single" w:sz="4" w:space="0" w:color="auto"/>
+        <w:right w:val="single" w:sz="4" w:space="0" w:color="auto"/>
+        <w:insideH w:val="single" w:sz="4" w:space="0" w:color="auto"/>
+        <w:insideV w:val="single" w:sz="4" w:space="0" w:color="auto"/>
+      </w:tblBorders>
+    </w:tblPr>
+  </w:style>
 </w:styles>
 </file>
 

</xml_diff>